<commit_message>
creation of py scripts
</commit_message>
<xml_diff>
--- a/docs/INSTRUCTIONS.docx
+++ b/docs/INSTRUCTIONS.docx
@@ -112,6 +112,7 @@
         </w:rPr>
         <w:t xml:space="preserve">pip install </w:t>
       </w:r>
+      <w:proofErr w:type="spellStart"/>
       <w:r>
         <w:rPr>
           <w:rFonts w:ascii="Source Code Pro" w:eastAsia="Times New Roman" w:hAnsi="Source Code Pro" w:cs="Times New Roman"/>
@@ -122,6 +123,7 @@
         </w:rPr>
         <w:t>nbformat</w:t>
       </w:r>
+      <w:proofErr w:type="spellEnd"/>
       <w:r>
         <w:rPr>
           <w:rFonts w:ascii="Source Code Pro" w:eastAsia="Times New Roman" w:hAnsi="Source Code Pro" w:cs="Times New Roman"/>
@@ -329,14 +331,7 @@
           <w:highlight w:val="yellow"/>
           <w:lang w:val="en-US"/>
         </w:rPr>
-        <w:t xml:space="preserve"># </w:t>
-      </w:r>
-      <w:r>
-        <w:rPr>
-          <w:highlight w:val="yellow"/>
-          <w:lang w:val="en-US"/>
-        </w:rPr>
-        <w:t>Run python</w:t>
+        <w:t># Run python</w:t>
       </w:r>
     </w:p>
     <w:p>
@@ -386,6 +381,51 @@
           <w:lang w:val="en-US"/>
         </w:rPr>
       </w:pPr>
+    </w:p>
+    <w:p>
+      <w:pPr>
+        <w:rPr>
+          <w:lang w:val="en-US"/>
+        </w:rPr>
+      </w:pPr>
+      <w:proofErr w:type="spellStart"/>
+      <w:r>
+        <w:rPr>
+          <w:highlight w:val="cyan"/>
+          <w:lang w:val="en-US"/>
+        </w:rPr>
+        <w:t>Vscode</w:t>
+      </w:r>
+      <w:proofErr w:type="spellEnd"/>
+    </w:p>
+    <w:p>
+      <w:pPr>
+        <w:rPr>
+          <w:lang w:val="en-US"/>
+        </w:rPr>
+      </w:pPr>
+      <w:proofErr w:type="spellStart"/>
+      <w:r>
+        <w:rPr>
+          <w:rFonts w:ascii="System Font" w:hAnsi="System Font" w:cs="System Font"/>
+          <w:color w:val="000000"/>
+          <w:sz w:val="26"/>
+          <w:szCs w:val="26"/>
+          <w:lang w:val="en-US"/>
+        </w:rPr>
+        <w:t>conda</w:t>
+      </w:r>
+      <w:proofErr w:type="spellEnd"/>
+      <w:r>
+        <w:rPr>
+          <w:rFonts w:ascii="System Font" w:hAnsi="System Font" w:cs="System Font"/>
+          <w:color w:val="000000"/>
+          <w:sz w:val="26"/>
+          <w:szCs w:val="26"/>
+          <w:lang w:val="en-US"/>
+        </w:rPr>
+        <w:t xml:space="preserve"> install flake8 autopep8</w:t>
+      </w:r>
     </w:p>
     <w:sectPr>
       <w:pgSz w:w="12240" w:h="15840"/>

</xml_diff>